<commit_message>
Logo design doc w/ cover sheet
</commit_message>
<xml_diff>
--- a/Documentation/Global Documents/1.0 Research/1.1 Market/Target audience research 2.docx
+++ b/Documentation/Global Documents/1.0 Research/1.1 Market/Target audience research 2.docx
@@ -1,6 +1,6 @@
 
 <file path=word/document.xml><?xml version="1.0" encoding="utf-8"?>
-<w:document xmlns:wpc="http://schemas.microsoft.com/office/word/2010/wordprocessingCanvas" xmlns:mo="http://schemas.microsoft.com/office/mac/office/2008/main" xmlns:mc="http://schemas.openxmlformats.org/markup-compatibility/2006" xmlns:mv="urn:schemas-microsoft-com:mac:vml" xmlns:o="urn:schemas-microsoft-com:office:office" xmlns:r="http://schemas.openxmlformats.org/officeDocument/2006/relationships" xmlns:m="http://schemas.openxmlformats.org/officeDocument/2006/math" xmlns:v="urn:schemas-microsoft-com:vml" xmlns:wp14="http://schemas.microsoft.com/office/word/2010/wordprocessingDrawing" xmlns:wp="http://schemas.openxmlformats.org/drawingml/2006/wordprocessingDrawing" xmlns:w10="urn:schemas-microsoft-com:office:word" xmlns:w="http://schemas.openxmlformats.org/wordprocessingml/2006/main" xmlns:w14="http://schemas.microsoft.com/office/word/2010/wordml" xmlns:wpg="http://schemas.microsoft.com/office/word/2010/wordprocessingGroup" xmlns:wpi="http://schemas.microsoft.com/office/word/2010/wordprocessingInk" xmlns:wne="http://schemas.microsoft.com/office/word/2006/wordml" xmlns:wps="http://schemas.microsoft.com/office/word/2010/wordprocessingShape" mc:Ignorable="w14 wp14">
+<w:document xmlns:wpc="http://schemas.microsoft.com/office/word/2010/wordprocessingCanvas" xmlns:mc="http://schemas.openxmlformats.org/markup-compatibility/2006" xmlns:o="urn:schemas-microsoft-com:office:office" xmlns:r="http://schemas.openxmlformats.org/officeDocument/2006/relationships" xmlns:m="http://schemas.openxmlformats.org/officeDocument/2006/math" xmlns:v="urn:schemas-microsoft-com:vml" xmlns:wp14="http://schemas.microsoft.com/office/word/2010/wordprocessingDrawing" xmlns:wp="http://schemas.openxmlformats.org/drawingml/2006/wordprocessingDrawing" xmlns:w10="urn:schemas-microsoft-com:office:word" xmlns:w="http://schemas.openxmlformats.org/wordprocessingml/2006/main" xmlns:w14="http://schemas.microsoft.com/office/word/2010/wordml" xmlns:wpg="http://schemas.microsoft.com/office/word/2010/wordprocessingGroup" xmlns:wpi="http://schemas.microsoft.com/office/word/2010/wordprocessingInk" xmlns:wne="http://schemas.microsoft.com/office/word/2006/wordml" xmlns:wps="http://schemas.microsoft.com/office/word/2010/wordprocessingShape" mc:Ignorable="w14 wp14">
   <w:body>
     <w:p>
       <w:pPr>
@@ -147,21 +147,21 @@
         <w:rPr>
           <w:i/>
         </w:rPr>
-        <w:t xml:space="preserve">A mobile health management system </w:t>
+        <w:t xml:space="preserve">A mobile health management system for </w:t>
       </w:r>
       <w:proofErr w:type="gramStart"/>
       <w:r>
         <w:rPr>
           <w:i/>
         </w:rPr>
-        <w:t>for either</w:t>
+        <w:t>either disabled</w:t>
       </w:r>
       <w:proofErr w:type="gramEnd"/>
       <w:r>
         <w:rPr>
           <w:i/>
         </w:rPr>
-        <w:t xml:space="preserve"> disabled people, elderly or people with chronic health conditions and their carers/ doctors.</w:t>
+        <w:t xml:space="preserve"> people, elderly or people with chronic health conditions and their carers/ doctors.</w:t>
       </w:r>
     </w:p>
     <w:p>
@@ -491,25 +491,17 @@
     </w:p>
     <w:p>
       <w:r>
-        <w:t xml:space="preserve">The main improvements from the target audience research were to have incorporation with the pharmacy, when patients medicines were running low the pharmacy would have an automatic reminder to get the repeat prescription ready by a certain date. Another </w:t>
+        <w:t xml:space="preserve">The main improvements from the target audience research were to have incorporation with the pharmacy, when patients medicines were running low the pharmacy would have an automatic reminder to get the repeat prescription ready by a certain date. Another feature which was mention by nearly all interviewees was to make use it was simple and easy to use with </w:t>
+      </w:r>
+      <w:r>
+        <w:t xml:space="preserve">adjustable font sizes and even a feature where the phone can read the text to you. Finally a feature that was suggested was to have </w:t>
       </w:r>
       <w:proofErr w:type="gramStart"/>
       <w:r>
-        <w:t>feature which was mention by nearly all interviewees</w:t>
+        <w:t>a</w:t>
       </w:r>
       <w:proofErr w:type="gramEnd"/>
       <w:r>
-        <w:t xml:space="preserve"> was to make use it was simple and easy to use with </w:t>
-      </w:r>
-      <w:r>
-        <w:t xml:space="preserve">adjustable font sizes and even a feature where the phone can read the text to you. Finally a feature that was suggested was to have </w:t>
-      </w:r>
-      <w:proofErr w:type="gramStart"/>
-      <w:r>
-        <w:t>a</w:t>
-      </w:r>
-      <w:proofErr w:type="gramEnd"/>
-      <w:r>
         <w:t xml:space="preserve"> online chat feature where the patient and the carer could talk to each other. </w:t>
       </w:r>
     </w:p>
@@ -528,15 +520,7 @@
     </w:p>
     <w:p>
       <w:r>
-        <w:t xml:space="preserve">Here are two </w:t>
-      </w:r>
-      <w:proofErr w:type="gramStart"/>
-      <w:r>
-        <w:t>interviews which</w:t>
-      </w:r>
-      <w:proofErr w:type="gramEnd"/>
-      <w:r>
-        <w:t xml:space="preserve"> really highlight the overall research we found.</w:t>
+        <w:t>Here are two interviews which really highlight the overall research we found.</w:t>
       </w:r>
     </w:p>
     <w:p>
@@ -575,21 +559,7 @@
         <w:rPr>
           <w:i/>
         </w:rPr>
-        <w:t xml:space="preserve">Yes, I think it is a great idea and would be really useful to have in the community. I do not know of anything like this already out </w:t>
-      </w:r>
-      <w:proofErr w:type="gramStart"/>
-      <w:r>
-        <w:rPr>
-          <w:i/>
-        </w:rPr>
-        <w:t>their</w:t>
-      </w:r>
-      <w:proofErr w:type="gramEnd"/>
-      <w:r>
-        <w:rPr>
-          <w:i/>
-        </w:rPr>
-        <w:t xml:space="preserve"> and I can see a gap in the market.</w:t>
+        <w:t>Yes, I think it is a great idea and would be really useful to have in the community. I do not know of anything like this already out their and I can see a gap in the market.</w:t>
       </w:r>
     </w:p>
     <w:p>
@@ -669,21 +639,7 @@
           <w:i/>
         </w:rPr>
         <w:lastRenderedPageBreak/>
-        <w:t xml:space="preserve">I do not feel the location idea would be that useful for the elderly as many </w:t>
-      </w:r>
-      <w:proofErr w:type="gramStart"/>
-      <w:r>
-        <w:rPr>
-          <w:i/>
-        </w:rPr>
-        <w:t>can not</w:t>
-      </w:r>
-      <w:proofErr w:type="gramEnd"/>
-      <w:r>
-        <w:rPr>
-          <w:i/>
-        </w:rPr>
-        <w:t xml:space="preserve"> move that well let alone be able to leave the house themselves. However, this would be a very good idea for young adults. </w:t>
+        <w:t xml:space="preserve">I do not feel the location idea would be that useful for the elderly as many can not move that well let alone be able to leave the house themselves. However, this would be a very good idea for young adults. </w:t>
       </w:r>
     </w:p>
     <w:p>
@@ -767,21 +723,7 @@
         <w:rPr>
           <w:i/>
         </w:rPr>
-        <w:t xml:space="preserve">I think disabled young adults would be a good target audience. At somewhere like my work it would work best for children in rehab as they are gaining skills again. Also other disabled young adults that are more able or not in a care home would benefit from this. It's hard to </w:t>
-      </w:r>
-      <w:proofErr w:type="gramStart"/>
-      <w:r>
-        <w:rPr>
-          <w:i/>
-        </w:rPr>
-        <w:t>determine</w:t>
-      </w:r>
-      <w:proofErr w:type="gramEnd"/>
-      <w:r>
-        <w:rPr>
-          <w:i/>
-        </w:rPr>
-        <w:t xml:space="preserve"> as it will all depend on their disability but maybe disabled young adults with learning difficulties would be a good way to generalise a target audience. </w:t>
+        <w:t>I think disabled young adults would be a good target audience. At somewhere like my work it would work best for children in rehab as they are gaining skills again. Also other disabled young adults that are more able or not in a care home would benefit from this. It's hard to determine as it will all depend on their disability but maybe disabled young adults with learning difficulties would be a good way to generalise a target audience. </w:t>
       </w:r>
     </w:p>
     <w:p>
@@ -798,35 +740,7 @@
         <w:rPr>
           <w:i/>
         </w:rPr>
-        <w:t>Pretty much all of them have phones/</w:t>
-      </w:r>
-      <w:proofErr w:type="spellStart"/>
-      <w:r>
-        <w:rPr>
-          <w:i/>
-        </w:rPr>
-        <w:t>iPads</w:t>
-      </w:r>
-      <w:proofErr w:type="spellEnd"/>
-      <w:r>
-        <w:rPr>
-          <w:i/>
-        </w:rPr>
-        <w:t xml:space="preserve"> so it would be easily accessible. (Older generation may struggle with using an app so young people is probably a good way to go) I think as well you could promote </w:t>
-      </w:r>
-      <w:proofErr w:type="gramStart"/>
-      <w:r>
-        <w:rPr>
-          <w:i/>
-        </w:rPr>
-        <w:t>independence</w:t>
-      </w:r>
-      <w:proofErr w:type="gramEnd"/>
-      <w:r>
-        <w:rPr>
-          <w:i/>
-        </w:rPr>
-        <w:t xml:space="preserve"> as this is a way for them to keep track of their medication without parents/carers having to be entirely responsible for this. And at the trust they want the kids to be able to lead a most "normal" life as possible so it would be a good chance for them to help do this.  They believe that their disability shouldn't stop them from doing things but maybe they just need to be adapted and the app would be a good example of this. </w:t>
+        <w:t>Pretty much all of them have phones/iPads so it would be easily accessible. (Older generation may struggle with using an app so young people is probably a good way to go) I think as well you could promote independence as this is a way for them to keep track of their medication without parents/carers having to be entirely responsible for this. And at the trust they want the kids to be able to lead a most "normal" life as possible so it would be a good chance for them to help do this.  They believe that their disability shouldn't stop them from doing things but maybe they just need to be adapted and the app would be a good example of this. </w:t>
       </w:r>
     </w:p>
     <w:p>
@@ -887,35 +801,7 @@
         <w:rPr>
           <w:i/>
         </w:rPr>
-        <w:t xml:space="preserve"> are not aloud phones on us and they don't supply work ones and </w:t>
-      </w:r>
-      <w:proofErr w:type="spellStart"/>
-      <w:r>
-        <w:rPr>
-          <w:i/>
-        </w:rPr>
-        <w:t>iPads</w:t>
-      </w:r>
-      <w:proofErr w:type="spellEnd"/>
-      <w:r>
-        <w:rPr>
-          <w:i/>
-        </w:rPr>
-        <w:t xml:space="preserve"> are expensive. So if it was on a computer it would be used a lot more. However, there are a lot of people that do one to one care outside of hospitals and go into the </w:t>
-      </w:r>
-      <w:proofErr w:type="gramStart"/>
-      <w:r>
-        <w:rPr>
-          <w:i/>
-        </w:rPr>
-        <w:t>patients</w:t>
-      </w:r>
-      <w:proofErr w:type="gramEnd"/>
-      <w:r>
-        <w:rPr>
-          <w:i/>
-        </w:rPr>
-        <w:t xml:space="preserve"> homes. Which then I think it would work really well so maybe that should be who you aim it at along with the patients. Which I think you are already? </w:t>
+        <w:t xml:space="preserve"> are not aloud phones on us and they don't supply work ones and iPads are expensive. So if it was on a computer it would be used a lot more. However, there are a lot of people that do one to one care outside of hospitals and go into the patients homes. Which then I think it would work really well so maybe that should be who you aim it at along with the patients. Which I think you are already? </w:t>
       </w:r>
     </w:p>
     <w:p>
@@ -1028,95 +914,16 @@
         <w:t xml:space="preserve">not </w:t>
       </w:r>
       <w:r>
-        <w:t>providing this for patients</w:t>
+        <w:t>providing this for patients that are already in a care home.</w:t>
+      </w:r>
+    </w:p>
+    <w:p>
+      <w:r>
+        <w:t xml:space="preserve">As a group we have decided that as long as the app is simple and easy to use we do not see why we need to restrict the target audience. </w:t>
       </w:r>
       <w:bookmarkStart w:id="0" w:name="_GoBack"/>
       <w:bookmarkEnd w:id="0"/>
-      <w:r>
-        <w:t xml:space="preserve"> that are already in a care home.</w:t>
-      </w:r>
-    </w:p>
-    <w:p>
-      <w:r>
-        <w:t xml:space="preserve">As a group we have decided that as long as the app is simple and easy to use we do not see why we need to restrict the target audience. </w:t>
-      </w:r>
-    </w:p>
-    <w:p/>
-    <w:p/>
-    <w:p/>
-    <w:p/>
-    <w:p/>
-    <w:p/>
-    <w:p>
-      <w:r>
-        <w:t xml:space="preserve"> </w:t>
-      </w:r>
-    </w:p>
-    <w:p/>
-    <w:p/>
-    <w:p>
-      <w:r>
-        <w:t xml:space="preserve"> </w:t>
-      </w:r>
-    </w:p>
-    <w:p/>
-    <w:p/>
-    <w:p/>
-    <w:p/>
-    <w:p/>
-    <w:p/>
-    <w:p/>
-    <w:p/>
-    <w:p/>
-    <w:p/>
-    <w:p/>
-    <w:p/>
-    <w:p/>
-    <w:p/>
-    <w:p/>
-    <w:p/>
-    <w:p>
-      <w:pPr>
-        <w:tabs>
-          <w:tab w:val="left" w:pos="1440"/>
-        </w:tabs>
-      </w:pPr>
-      <w:r>
-        <w:tab/>
-      </w:r>
-    </w:p>
-    <w:p>
-      <w:r>
-        <w:br w:type="page"/>
-      </w:r>
-    </w:p>
-    <w:p>
-      <w:pPr>
-        <w:tabs>
-          <w:tab w:val="left" w:pos="1440"/>
-        </w:tabs>
-      </w:pPr>
-    </w:p>
-    <w:p/>
-    <w:p/>
-    <w:p/>
-    <w:p/>
-    <w:p/>
-    <w:p/>
-    <w:p/>
-    <w:p/>
-    <w:p/>
-    <w:p/>
-    <w:p/>
-    <w:p/>
-    <w:p/>
-    <w:p/>
-    <w:p/>
-    <w:p/>
-    <w:p/>
-    <w:p/>
-    <w:p/>
-    <w:p/>
+    </w:p>
     <w:sectPr>
       <w:pgSz w:w="11906" w:h="16838"/>
       <w:pgMar w:top="1440" w:right="1440" w:bottom="1440" w:left="1440" w:header="708" w:footer="708" w:gutter="0"/>
@@ -1134,7 +941,7 @@
 </file>
 
 <file path=word/endnotes.xml><?xml version="1.0" encoding="utf-8"?>
-<w:endnotes xmlns:wpc="http://schemas.microsoft.com/office/word/2010/wordprocessingCanvas" xmlns:mo="http://schemas.microsoft.com/office/mac/office/2008/main" xmlns:mc="http://schemas.openxmlformats.org/markup-compatibility/2006" xmlns:mv="urn:schemas-microsoft-com:mac:vml" xmlns:o="urn:schemas-microsoft-com:office:office" xmlns:r="http://schemas.openxmlformats.org/officeDocument/2006/relationships" xmlns:m="http://schemas.openxmlformats.org/officeDocument/2006/math" xmlns:v="urn:schemas-microsoft-com:vml" xmlns:wp14="http://schemas.microsoft.com/office/word/2010/wordprocessingDrawing" xmlns:wp="http://schemas.openxmlformats.org/drawingml/2006/wordprocessingDrawing" xmlns:w10="urn:schemas-microsoft-com:office:word" xmlns:w="http://schemas.openxmlformats.org/wordprocessingml/2006/main" xmlns:w14="http://schemas.microsoft.com/office/word/2010/wordml" xmlns:wpg="http://schemas.microsoft.com/office/word/2010/wordprocessingGroup" xmlns:wpi="http://schemas.microsoft.com/office/word/2010/wordprocessingInk" xmlns:wne="http://schemas.microsoft.com/office/word/2006/wordml" xmlns:wps="http://schemas.microsoft.com/office/word/2010/wordprocessingShape" mc:Ignorable="w14 wp14">
+<w:endnotes xmlns:wpc="http://schemas.microsoft.com/office/word/2010/wordprocessingCanvas" xmlns:mc="http://schemas.openxmlformats.org/markup-compatibility/2006" xmlns:o="urn:schemas-microsoft-com:office:office" xmlns:r="http://schemas.openxmlformats.org/officeDocument/2006/relationships" xmlns:m="http://schemas.openxmlformats.org/officeDocument/2006/math" xmlns:v="urn:schemas-microsoft-com:vml" xmlns:wp14="http://schemas.microsoft.com/office/word/2010/wordprocessingDrawing" xmlns:wp="http://schemas.openxmlformats.org/drawingml/2006/wordprocessingDrawing" xmlns:w10="urn:schemas-microsoft-com:office:word" xmlns:w="http://schemas.openxmlformats.org/wordprocessingml/2006/main" xmlns:w14="http://schemas.microsoft.com/office/word/2010/wordml" xmlns:wpg="http://schemas.microsoft.com/office/word/2010/wordprocessingGroup" xmlns:wpi="http://schemas.microsoft.com/office/word/2010/wordprocessingInk" xmlns:wne="http://schemas.microsoft.com/office/word/2006/wordml" xmlns:wps="http://schemas.microsoft.com/office/word/2010/wordprocessingShape" mc:Ignorable="w14 wp14">
   <w:endnote w:type="separator" w:id="-1">
     <w:p>
       <w:pPr>
@@ -1159,7 +966,7 @@
 </file>
 
 <file path=word/footnotes.xml><?xml version="1.0" encoding="utf-8"?>
-<w:footnotes xmlns:wpc="http://schemas.microsoft.com/office/word/2010/wordprocessingCanvas" xmlns:mo="http://schemas.microsoft.com/office/mac/office/2008/main" xmlns:mc="http://schemas.openxmlformats.org/markup-compatibility/2006" xmlns:mv="urn:schemas-microsoft-com:mac:vml" xmlns:o="urn:schemas-microsoft-com:office:office" xmlns:r="http://schemas.openxmlformats.org/officeDocument/2006/relationships" xmlns:m="http://schemas.openxmlformats.org/officeDocument/2006/math" xmlns:v="urn:schemas-microsoft-com:vml" xmlns:wp14="http://schemas.microsoft.com/office/word/2010/wordprocessingDrawing" xmlns:wp="http://schemas.openxmlformats.org/drawingml/2006/wordprocessingDrawing" xmlns:w10="urn:schemas-microsoft-com:office:word" xmlns:w="http://schemas.openxmlformats.org/wordprocessingml/2006/main" xmlns:w14="http://schemas.microsoft.com/office/word/2010/wordml" xmlns:wpg="http://schemas.microsoft.com/office/word/2010/wordprocessingGroup" xmlns:wpi="http://schemas.microsoft.com/office/word/2010/wordprocessingInk" xmlns:wne="http://schemas.microsoft.com/office/word/2006/wordml" xmlns:wps="http://schemas.microsoft.com/office/word/2010/wordprocessingShape" mc:Ignorable="w14 wp14">
+<w:footnotes xmlns:wpc="http://schemas.microsoft.com/office/word/2010/wordprocessingCanvas" xmlns:mc="http://schemas.openxmlformats.org/markup-compatibility/2006" xmlns:o="urn:schemas-microsoft-com:office:office" xmlns:r="http://schemas.openxmlformats.org/officeDocument/2006/relationships" xmlns:m="http://schemas.openxmlformats.org/officeDocument/2006/math" xmlns:v="urn:schemas-microsoft-com:vml" xmlns:wp14="http://schemas.microsoft.com/office/word/2010/wordprocessingDrawing" xmlns:wp="http://schemas.openxmlformats.org/drawingml/2006/wordprocessingDrawing" xmlns:w10="urn:schemas-microsoft-com:office:word" xmlns:w="http://schemas.openxmlformats.org/wordprocessingml/2006/main" xmlns:w14="http://schemas.microsoft.com/office/word/2010/wordml" xmlns:wpg="http://schemas.microsoft.com/office/word/2010/wordprocessingGroup" xmlns:wpi="http://schemas.microsoft.com/office/word/2010/wordprocessingInk" xmlns:wne="http://schemas.microsoft.com/office/word/2006/wordml" xmlns:wps="http://schemas.microsoft.com/office/word/2010/wordprocessingShape" mc:Ignorable="w14 wp14">
   <w:footnote w:type="separator" w:id="-1">
     <w:p>
       <w:pPr>
@@ -1184,7 +991,7 @@
 </file>
 
 <file path=word/numbering.xml><?xml version="1.0" encoding="utf-8"?>
-<w:numbering xmlns:wpc="http://schemas.microsoft.com/office/word/2010/wordprocessingCanvas" xmlns:mo="http://schemas.microsoft.com/office/mac/office/2008/main" xmlns:mc="http://schemas.openxmlformats.org/markup-compatibility/2006" xmlns:mv="urn:schemas-microsoft-com:mac:vml" xmlns:o="urn:schemas-microsoft-com:office:office" xmlns:r="http://schemas.openxmlformats.org/officeDocument/2006/relationships" xmlns:m="http://schemas.openxmlformats.org/officeDocument/2006/math" xmlns:v="urn:schemas-microsoft-com:vml" xmlns:wp14="http://schemas.microsoft.com/office/word/2010/wordprocessingDrawing" xmlns:wp="http://schemas.openxmlformats.org/drawingml/2006/wordprocessingDrawing" xmlns:w10="urn:schemas-microsoft-com:office:word" xmlns:w="http://schemas.openxmlformats.org/wordprocessingml/2006/main" xmlns:w14="http://schemas.microsoft.com/office/word/2010/wordml" xmlns:wpg="http://schemas.microsoft.com/office/word/2010/wordprocessingGroup" xmlns:wpi="http://schemas.microsoft.com/office/word/2010/wordprocessingInk" xmlns:wne="http://schemas.microsoft.com/office/word/2006/wordml" xmlns:wps="http://schemas.microsoft.com/office/word/2010/wordprocessingShape" mc:Ignorable="w14 wp14">
+<w:numbering xmlns:wpc="http://schemas.microsoft.com/office/word/2010/wordprocessingCanvas" xmlns:mc="http://schemas.openxmlformats.org/markup-compatibility/2006" xmlns:o="urn:schemas-microsoft-com:office:office" xmlns:r="http://schemas.openxmlformats.org/officeDocument/2006/relationships" xmlns:m="http://schemas.openxmlformats.org/officeDocument/2006/math" xmlns:v="urn:schemas-microsoft-com:vml" xmlns:wp14="http://schemas.microsoft.com/office/word/2010/wordprocessingDrawing" xmlns:wp="http://schemas.openxmlformats.org/drawingml/2006/wordprocessingDrawing" xmlns:w10="urn:schemas-microsoft-com:office:word" xmlns:w="http://schemas.openxmlformats.org/wordprocessingml/2006/main" xmlns:w14="http://schemas.microsoft.com/office/word/2010/wordml" xmlns:wpg="http://schemas.microsoft.com/office/word/2010/wordprocessingGroup" xmlns:wpi="http://schemas.microsoft.com/office/word/2010/wordprocessingInk" xmlns:wne="http://schemas.microsoft.com/office/word/2006/wordml" xmlns:wps="http://schemas.microsoft.com/office/word/2010/wordprocessingShape" mc:Ignorable="w14 wp14">
   <w:abstractNum w:abstractNumId="0">
     <w:nsid w:val="0C9552E5"/>
     <w:multiLevelType w:val="multilevel"/>
@@ -1751,7 +1558,7 @@
       </w:pPr>
     </w:pPrDefault>
   </w:docDefaults>
-  <w:latentStyles w:defLockedState="0" w:defUIPriority="99" w:defSemiHidden="1" w:defUnhideWhenUsed="1" w:defQFormat="0" w:count="276">
+  <w:latentStyles w:defLockedState="0" w:defUIPriority="99" w:defSemiHidden="1" w:defUnhideWhenUsed="1" w:defQFormat="0" w:count="267">
     <w:lsdException w:name="Normal" w:semiHidden="0" w:uiPriority="0" w:unhideWhenUsed="0" w:qFormat="1"/>
     <w:lsdException w:name="heading 1" w:semiHidden="0" w:uiPriority="9" w:unhideWhenUsed="0" w:qFormat="1"/>
     <w:lsdException w:name="heading 2" w:uiPriority="9" w:qFormat="1"/>
@@ -1778,15 +1585,6 @@
     <w:lsdException w:name="Strong" w:semiHidden="0" w:uiPriority="22" w:unhideWhenUsed="0" w:qFormat="1"/>
     <w:lsdException w:name="Emphasis" w:semiHidden="0" w:uiPriority="20" w:unhideWhenUsed="0" w:qFormat="1"/>
     <w:lsdException w:name="Table Grid" w:semiHidden="0" w:uiPriority="59" w:unhideWhenUsed="0"/>
-    <w:lsdException w:name="Note Level 1" w:semiHidden="0" w:unhideWhenUsed="0"/>
-    <w:lsdException w:name="Note Level 2" w:semiHidden="0" w:unhideWhenUsed="0"/>
-    <w:lsdException w:name="Note Level 3" w:semiHidden="0" w:unhideWhenUsed="0"/>
-    <w:lsdException w:name="Note Level 4" w:semiHidden="0" w:unhideWhenUsed="0"/>
-    <w:lsdException w:name="Note Level 5" w:semiHidden="0" w:unhideWhenUsed="0"/>
-    <w:lsdException w:name="Note Level 6" w:semiHidden="0" w:unhideWhenUsed="0"/>
-    <w:lsdException w:name="Note Level 7" w:semiHidden="0" w:unhideWhenUsed="0"/>
-    <w:lsdException w:name="Note Level 8" w:semiHidden="0" w:unhideWhenUsed="0"/>
-    <w:lsdException w:name="Note Level 9" w:semiHidden="0" w:unhideWhenUsed="0"/>
     <w:lsdException w:name="Placeholder Text" w:unhideWhenUsed="0"/>
     <w:lsdException w:name="No Spacing" w:semiHidden="0" w:uiPriority="1" w:unhideWhenUsed="0" w:qFormat="1"/>
     <w:lsdException w:name="Light Shading" w:semiHidden="0" w:uiPriority="60" w:unhideWhenUsed="0"/>
@@ -2238,7 +2036,7 @@
 </file>
 
 <file path=word/stylesWithEffects.xml><?xml version="1.0" encoding="utf-8"?>
-<w:styles xmlns:wpc="http://schemas.microsoft.com/office/word/2010/wordprocessingCanvas" xmlns:mo="http://schemas.microsoft.com/office/mac/office/2008/main" xmlns:mc="http://schemas.openxmlformats.org/markup-compatibility/2006" xmlns:mv="urn:schemas-microsoft-com:mac:vml" xmlns:o="urn:schemas-microsoft-com:office:office" xmlns:r="http://schemas.openxmlformats.org/officeDocument/2006/relationships" xmlns:m="http://schemas.openxmlformats.org/officeDocument/2006/math" xmlns:v="urn:schemas-microsoft-com:vml" xmlns:wp14="http://schemas.microsoft.com/office/word/2010/wordprocessingDrawing" xmlns:wp="http://schemas.openxmlformats.org/drawingml/2006/wordprocessingDrawing" xmlns:w10="urn:schemas-microsoft-com:office:word" xmlns:w="http://schemas.openxmlformats.org/wordprocessingml/2006/main" xmlns:w14="http://schemas.microsoft.com/office/word/2010/wordml" xmlns:wpg="http://schemas.microsoft.com/office/word/2010/wordprocessingGroup" xmlns:wpi="http://schemas.microsoft.com/office/word/2010/wordprocessingInk" xmlns:wne="http://schemas.microsoft.com/office/word/2006/wordml" xmlns:wps="http://schemas.microsoft.com/office/word/2010/wordprocessingShape" mc:Ignorable="w14 wp14">
+<w:styles xmlns:wpc="http://schemas.microsoft.com/office/word/2010/wordprocessingCanvas" xmlns:mc="http://schemas.openxmlformats.org/markup-compatibility/2006" xmlns:o="urn:schemas-microsoft-com:office:office" xmlns:r="http://schemas.openxmlformats.org/officeDocument/2006/relationships" xmlns:m="http://schemas.openxmlformats.org/officeDocument/2006/math" xmlns:v="urn:schemas-microsoft-com:vml" xmlns:wp14="http://schemas.microsoft.com/office/word/2010/wordprocessingDrawing" xmlns:wp="http://schemas.openxmlformats.org/drawingml/2006/wordprocessingDrawing" xmlns:w10="urn:schemas-microsoft-com:office:word" xmlns:w="http://schemas.openxmlformats.org/wordprocessingml/2006/main" xmlns:w14="http://schemas.microsoft.com/office/word/2010/wordml" xmlns:wpg="http://schemas.microsoft.com/office/word/2010/wordprocessingGroup" xmlns:wpi="http://schemas.microsoft.com/office/word/2010/wordprocessingInk" xmlns:wne="http://schemas.microsoft.com/office/word/2006/wordml" xmlns:wps="http://schemas.microsoft.com/office/word/2010/wordprocessingShape" mc:Ignorable="w14 wp14">
   <w:docDefaults>
     <w:rPrDefault>
       <w:rPr>
@@ -2254,7 +2052,7 @@
       </w:pPr>
     </w:pPrDefault>
   </w:docDefaults>
-  <w:latentStyles w:defLockedState="0" w:defUIPriority="99" w:defSemiHidden="1" w:defUnhideWhenUsed="1" w:defQFormat="0" w:count="276">
+  <w:latentStyles w:defLockedState="0" w:defUIPriority="99" w:defSemiHidden="1" w:defUnhideWhenUsed="1" w:defQFormat="0" w:count="267">
     <w:lsdException w:name="Normal" w:semiHidden="0" w:uiPriority="0" w:unhideWhenUsed="0" w:qFormat="1"/>
     <w:lsdException w:name="heading 1" w:semiHidden="0" w:uiPriority="9" w:unhideWhenUsed="0" w:qFormat="1"/>
     <w:lsdException w:name="heading 2" w:uiPriority="9" w:qFormat="1"/>
@@ -2281,15 +2079,6 @@
     <w:lsdException w:name="Strong" w:semiHidden="0" w:uiPriority="22" w:unhideWhenUsed="0" w:qFormat="1"/>
     <w:lsdException w:name="Emphasis" w:semiHidden="0" w:uiPriority="20" w:unhideWhenUsed="0" w:qFormat="1"/>
     <w:lsdException w:name="Table Grid" w:semiHidden="0" w:uiPriority="59" w:unhideWhenUsed="0"/>
-    <w:lsdException w:name="Note Level 1" w:semiHidden="0" w:unhideWhenUsed="0"/>
-    <w:lsdException w:name="Note Level 2" w:semiHidden="0" w:unhideWhenUsed="0"/>
-    <w:lsdException w:name="Note Level 3" w:semiHidden="0" w:unhideWhenUsed="0"/>
-    <w:lsdException w:name="Note Level 4" w:semiHidden="0" w:unhideWhenUsed="0"/>
-    <w:lsdException w:name="Note Level 5" w:semiHidden="0" w:unhideWhenUsed="0"/>
-    <w:lsdException w:name="Note Level 6" w:semiHidden="0" w:unhideWhenUsed="0"/>
-    <w:lsdException w:name="Note Level 7" w:semiHidden="0" w:unhideWhenUsed="0"/>
-    <w:lsdException w:name="Note Level 8" w:semiHidden="0" w:unhideWhenUsed="0"/>
-    <w:lsdException w:name="Note Level 9" w:semiHidden="0" w:unhideWhenUsed="0"/>
     <w:lsdException w:name="Placeholder Text" w:unhideWhenUsed="0"/>
     <w:lsdException w:name="No Spacing" w:semiHidden="0" w:uiPriority="1" w:unhideWhenUsed="0" w:qFormat="1"/>
     <w:lsdException w:name="Light Shading" w:semiHidden="0" w:uiPriority="60" w:unhideWhenUsed="0"/>
@@ -3074,7 +2863,7 @@
 </file>
 
 <file path=customXml/itemProps1.xml><?xml version="1.0" encoding="utf-8"?>
-<ds:datastoreItem xmlns:ds="http://schemas.openxmlformats.org/officeDocument/2006/customXml" ds:itemID="{C6AAC3A8-5FD5-4E4A-B13D-8417B1548E95}">
+<ds:datastoreItem xmlns:ds="http://schemas.openxmlformats.org/officeDocument/2006/customXml" ds:itemID="{1B32F787-BB73-4D70-B858-997044AF7392}">
   <ds:schemaRefs>
     <ds:schemaRef ds:uri="http://schemas.openxmlformats.org/officeDocument/2006/bibliography"/>
   </ds:schemaRefs>

</xml_diff>